<commit_message>
Hands On Demos - Day 6.
</commit_message>
<xml_diff>
--- a/3. Spring 5.0 (Core, MVC, REST, Data JPA, Data REST)/Day 5/Hands On Demos/Hands On Demos - Day 5.docx
+++ b/3. Spring 5.0 (Core, MVC, REST, Data JPA, Data REST)/Day 5/Hands On Demos/Hands On Demos - Day 5.docx
@@ -14,6 +14,7 @@
           <w:lang w:val="en-US"/>
         </w:rPr>
       </w:pPr>
+      <w:bookmarkStart w:id="0" w:name="_GoBack"/>
       <w:r>
         <w:rPr>
           <w:rFonts w:hint="default"/>
@@ -36,6 +37,7 @@
         <w:t>5</w:t>
       </w:r>
     </w:p>
+    <w:bookmarkEnd w:id="0"/>
     <w:p/>
     <w:p/>
     <w:p>
@@ -45,17 +47,17 @@
       <w:r>
         <w:drawing>
           <wp:inline distT="0" distB="0" distL="114300" distR="114300">
-            <wp:extent cx="3124200" cy="5000625"/>
-            <wp:effectExtent l="0" t="0" r="0" b="9525"/>
-            <wp:docPr id="2" name="Picture 1"/>
-            <wp:cNvGraphicFramePr>
-              <a:graphicFrameLocks xmlns:a="http://schemas.openxmlformats.org/drawingml/2006/main" noChangeAspect="1"/>
-            </wp:cNvGraphicFramePr>
-            <a:graphic xmlns:a="http://schemas.openxmlformats.org/drawingml/2006/main">
-              <a:graphicData uri="http://schemas.openxmlformats.org/drawingml/2006/picture">
-                <pic:pic xmlns:pic="http://schemas.openxmlformats.org/drawingml/2006/picture">
-                  <pic:nvPicPr>
-                    <pic:cNvPr id="2" name="Picture 1"/>
+            <wp:extent cx="3381375" cy="4114800"/>
+            <wp:effectExtent l="0" t="0" r="9525" b="0"/>
+            <wp:docPr id="14" name="Picture 3"/>
+            <wp:cNvGraphicFramePr>
+              <a:graphicFrameLocks xmlns:a="http://schemas.openxmlformats.org/drawingml/2006/main" noChangeAspect="1"/>
+            </wp:cNvGraphicFramePr>
+            <a:graphic xmlns:a="http://schemas.openxmlformats.org/drawingml/2006/main">
+              <a:graphicData uri="http://schemas.openxmlformats.org/drawingml/2006/picture">
+                <pic:pic xmlns:pic="http://schemas.openxmlformats.org/drawingml/2006/picture">
+                  <pic:nvPicPr>
+                    <pic:cNvPr id="14" name="Picture 3"/>
                     <pic:cNvPicPr>
                       <a:picLocks noChangeAspect="1"/>
                     </pic:cNvPicPr>
@@ -69,7 +71,7 @@
                   <pic:spPr>
                     <a:xfrm>
                       <a:off x="0" y="0"/>
-                      <a:ext cx="3124200" cy="5000625"/>
+                      <a:ext cx="3381375" cy="4114800"/>
                     </a:xfrm>
                     <a:prstGeom prst="rect">
                       <a:avLst/>
@@ -446,20 +448,30 @@
       <w:pPr>
         <w:jc w:val="center"/>
       </w:pPr>
-      <w:r>
-        <w:drawing>
-          <wp:inline distT="0" distB="0" distL="114300" distR="114300">
-            <wp:extent cx="5267960" cy="4030345"/>
-            <wp:effectExtent l="0" t="0" r="8890" b="8255"/>
-            <wp:docPr id="10" name="Picture 9"/>
-            <wp:cNvGraphicFramePr>
-              <a:graphicFrameLocks xmlns:a="http://schemas.openxmlformats.org/drawingml/2006/main" noChangeAspect="1"/>
-            </wp:cNvGraphicFramePr>
-            <a:graphic xmlns:a="http://schemas.openxmlformats.org/drawingml/2006/main">
-              <a:graphicData uri="http://schemas.openxmlformats.org/drawingml/2006/picture">
-                <pic:pic xmlns:pic="http://schemas.openxmlformats.org/drawingml/2006/picture">
-                  <pic:nvPicPr>
-                    <pic:cNvPr id="10" name="Picture 9"/>
+    </w:p>
+    <w:p>
+      <w:pPr>
+        <w:jc w:val="center"/>
+      </w:pPr>
+    </w:p>
+    <w:p>
+      <w:pPr>
+        <w:jc w:val="center"/>
+      </w:pPr>
+      <w:r>
+        <w:drawing>
+          <wp:inline distT="0" distB="0" distL="114300" distR="114300">
+            <wp:extent cx="5269865" cy="3970655"/>
+            <wp:effectExtent l="0" t="0" r="6985" b="10795"/>
+            <wp:docPr id="12" name="Picture 1"/>
+            <wp:cNvGraphicFramePr>
+              <a:graphicFrameLocks xmlns:a="http://schemas.openxmlformats.org/drawingml/2006/main" noChangeAspect="1"/>
+            </wp:cNvGraphicFramePr>
+            <a:graphic xmlns:a="http://schemas.openxmlformats.org/drawingml/2006/main">
+              <a:graphicData uri="http://schemas.openxmlformats.org/drawingml/2006/picture">
+                <pic:pic xmlns:pic="http://schemas.openxmlformats.org/drawingml/2006/picture">
+                  <pic:nvPicPr>
+                    <pic:cNvPr id="12" name="Picture 1"/>
                     <pic:cNvPicPr>
                       <a:picLocks noChangeAspect="1"/>
                     </pic:cNvPicPr>
@@ -473,72 +485,558 @@
                   <pic:spPr>
                     <a:xfrm>
                       <a:off x="0" y="0"/>
-                      <a:ext cx="5267960" cy="4030345"/>
-                    </a:xfrm>
-                    <a:prstGeom prst="rect">
-                      <a:avLst/>
-                    </a:prstGeom>
-                    <a:noFill/>
-                    <a:ln>
-                      <a:noFill/>
-                    </a:ln>
-                  </pic:spPr>
-                </pic:pic>
-              </a:graphicData>
-            </a:graphic>
-          </wp:inline>
-        </w:drawing>
-      </w:r>
-      <w:bookmarkStart w:id="0" w:name="_GoBack"/>
-      <w:bookmarkEnd w:id="0"/>
-    </w:p>
-    <w:p>
-      <w:pPr>
-        <w:jc w:val="center"/>
-      </w:pPr>
-      <w:r>
-        <w:drawing>
-          <wp:inline distT="0" distB="0" distL="114300" distR="114300">
-            <wp:extent cx="5269865" cy="984250"/>
+                      <a:ext cx="5269865" cy="3970655"/>
+                    </a:xfrm>
+                    <a:prstGeom prst="rect">
+                      <a:avLst/>
+                    </a:prstGeom>
+                    <a:noFill/>
+                    <a:ln>
+                      <a:noFill/>
+                    </a:ln>
+                  </pic:spPr>
+                </pic:pic>
+              </a:graphicData>
+            </a:graphic>
+          </wp:inline>
+        </w:drawing>
+      </w:r>
+      <w:r>
+        <w:drawing>
+          <wp:inline distT="0" distB="0" distL="114300" distR="114300">
+            <wp:extent cx="5272405" cy="902970"/>
+            <wp:effectExtent l="0" t="0" r="4445" b="11430"/>
+            <wp:docPr id="13" name="Picture 2"/>
+            <wp:cNvGraphicFramePr>
+              <a:graphicFrameLocks xmlns:a="http://schemas.openxmlformats.org/drawingml/2006/main" noChangeAspect="1"/>
+            </wp:cNvGraphicFramePr>
+            <a:graphic xmlns:a="http://schemas.openxmlformats.org/drawingml/2006/main">
+              <a:graphicData uri="http://schemas.openxmlformats.org/drawingml/2006/picture">
+                <pic:pic xmlns:pic="http://schemas.openxmlformats.org/drawingml/2006/picture">
+                  <pic:nvPicPr>
+                    <pic:cNvPr id="13" name="Picture 2"/>
+                    <pic:cNvPicPr>
+                      <a:picLocks noChangeAspect="1"/>
+                    </pic:cNvPicPr>
+                  </pic:nvPicPr>
+                  <pic:blipFill>
+                    <a:blip r:embed="rId14"/>
+                    <a:stretch>
+                      <a:fillRect/>
+                    </a:stretch>
+                  </pic:blipFill>
+                  <pic:spPr>
+                    <a:xfrm>
+                      <a:off x="0" y="0"/>
+                      <a:ext cx="5272405" cy="902970"/>
+                    </a:xfrm>
+                    <a:prstGeom prst="rect">
+                      <a:avLst/>
+                    </a:prstGeom>
+                    <a:noFill/>
+                    <a:ln>
+                      <a:noFill/>
+                    </a:ln>
+                  </pic:spPr>
+                </pic:pic>
+              </a:graphicData>
+            </a:graphic>
+          </wp:inline>
+        </w:drawing>
+      </w:r>
+    </w:p>
+    <w:p>
+      <w:pPr>
+        <w:jc w:val="center"/>
+      </w:pPr>
+    </w:p>
+    <w:p>
+      <w:pPr>
+        <w:jc w:val="center"/>
+      </w:pPr>
+      <w:r>
+        <w:drawing>
+          <wp:inline distT="0" distB="0" distL="114300" distR="114300">
+            <wp:extent cx="5273040" cy="4832985"/>
+            <wp:effectExtent l="0" t="0" r="3810" b="5715"/>
+            <wp:docPr id="15" name="Picture 4"/>
+            <wp:cNvGraphicFramePr>
+              <a:graphicFrameLocks xmlns:a="http://schemas.openxmlformats.org/drawingml/2006/main" noChangeAspect="1"/>
+            </wp:cNvGraphicFramePr>
+            <a:graphic xmlns:a="http://schemas.openxmlformats.org/drawingml/2006/main">
+              <a:graphicData uri="http://schemas.openxmlformats.org/drawingml/2006/picture">
+                <pic:pic xmlns:pic="http://schemas.openxmlformats.org/drawingml/2006/picture">
+                  <pic:nvPicPr>
+                    <pic:cNvPr id="15" name="Picture 4"/>
+                    <pic:cNvPicPr>
+                      <a:picLocks noChangeAspect="1"/>
+                    </pic:cNvPicPr>
+                  </pic:nvPicPr>
+                  <pic:blipFill>
+                    <a:blip r:embed="rId15"/>
+                    <a:stretch>
+                      <a:fillRect/>
+                    </a:stretch>
+                  </pic:blipFill>
+                  <pic:spPr>
+                    <a:xfrm>
+                      <a:off x="0" y="0"/>
+                      <a:ext cx="5273040" cy="4832985"/>
+                    </a:xfrm>
+                    <a:prstGeom prst="rect">
+                      <a:avLst/>
+                    </a:prstGeom>
+                    <a:noFill/>
+                    <a:ln>
+                      <a:noFill/>
+                    </a:ln>
+                  </pic:spPr>
+                </pic:pic>
+              </a:graphicData>
+            </a:graphic>
+          </wp:inline>
+        </w:drawing>
+      </w:r>
+      <w:r>
+        <w:drawing>
+          <wp:inline distT="0" distB="0" distL="114300" distR="114300">
+            <wp:extent cx="5269865" cy="469900"/>
             <wp:effectExtent l="0" t="0" r="6985" b="6350"/>
-            <wp:docPr id="11" name="Picture 10"/>
-            <wp:cNvGraphicFramePr>
-              <a:graphicFrameLocks xmlns:a="http://schemas.openxmlformats.org/drawingml/2006/main" noChangeAspect="1"/>
-            </wp:cNvGraphicFramePr>
-            <a:graphic xmlns:a="http://schemas.openxmlformats.org/drawingml/2006/main">
-              <a:graphicData uri="http://schemas.openxmlformats.org/drawingml/2006/picture">
-                <pic:pic xmlns:pic="http://schemas.openxmlformats.org/drawingml/2006/picture">
-                  <pic:nvPicPr>
-                    <pic:cNvPr id="11" name="Picture 10"/>
-                    <pic:cNvPicPr>
-                      <a:picLocks noChangeAspect="1"/>
-                    </pic:cNvPicPr>
-                  </pic:nvPicPr>
-                  <pic:blipFill>
-                    <a:blip r:embed="rId14"/>
-                    <a:stretch>
-                      <a:fillRect/>
-                    </a:stretch>
-                  </pic:blipFill>
-                  <pic:spPr>
-                    <a:xfrm>
-                      <a:off x="0" y="0"/>
-                      <a:ext cx="5269865" cy="984250"/>
-                    </a:xfrm>
-                    <a:prstGeom prst="rect">
-                      <a:avLst/>
-                    </a:prstGeom>
-                    <a:noFill/>
-                    <a:ln>
-                      <a:noFill/>
-                    </a:ln>
-                  </pic:spPr>
-                </pic:pic>
-              </a:graphicData>
-            </a:graphic>
-          </wp:inline>
-        </w:drawing>
-      </w:r>
+            <wp:docPr id="16" name="Picture 5"/>
+            <wp:cNvGraphicFramePr>
+              <a:graphicFrameLocks xmlns:a="http://schemas.openxmlformats.org/drawingml/2006/main" noChangeAspect="1"/>
+            </wp:cNvGraphicFramePr>
+            <a:graphic xmlns:a="http://schemas.openxmlformats.org/drawingml/2006/main">
+              <a:graphicData uri="http://schemas.openxmlformats.org/drawingml/2006/picture">
+                <pic:pic xmlns:pic="http://schemas.openxmlformats.org/drawingml/2006/picture">
+                  <pic:nvPicPr>
+                    <pic:cNvPr id="16" name="Picture 5"/>
+                    <pic:cNvPicPr>
+                      <a:picLocks noChangeAspect="1"/>
+                    </pic:cNvPicPr>
+                  </pic:nvPicPr>
+                  <pic:blipFill>
+                    <a:blip r:embed="rId16"/>
+                    <a:stretch>
+                      <a:fillRect/>
+                    </a:stretch>
+                  </pic:blipFill>
+                  <pic:spPr>
+                    <a:xfrm>
+                      <a:off x="0" y="0"/>
+                      <a:ext cx="5269865" cy="469900"/>
+                    </a:xfrm>
+                    <a:prstGeom prst="rect">
+                      <a:avLst/>
+                    </a:prstGeom>
+                    <a:noFill/>
+                    <a:ln>
+                      <a:noFill/>
+                    </a:ln>
+                  </pic:spPr>
+                </pic:pic>
+              </a:graphicData>
+            </a:graphic>
+          </wp:inline>
+        </w:drawing>
+      </w:r>
+    </w:p>
+    <w:p>
+      <w:pPr>
+        <w:jc w:val="center"/>
+      </w:pPr>
+    </w:p>
+    <w:p>
+      <w:pPr>
+        <w:jc w:val="center"/>
+      </w:pPr>
+      <w:r>
+        <w:drawing>
+          <wp:inline distT="0" distB="0" distL="114300" distR="114300">
+            <wp:extent cx="5272405" cy="4259580"/>
+            <wp:effectExtent l="0" t="0" r="4445" b="7620"/>
+            <wp:docPr id="17" name="Picture 6"/>
+            <wp:cNvGraphicFramePr>
+              <a:graphicFrameLocks xmlns:a="http://schemas.openxmlformats.org/drawingml/2006/main" noChangeAspect="1"/>
+            </wp:cNvGraphicFramePr>
+            <a:graphic xmlns:a="http://schemas.openxmlformats.org/drawingml/2006/main">
+              <a:graphicData uri="http://schemas.openxmlformats.org/drawingml/2006/picture">
+                <pic:pic xmlns:pic="http://schemas.openxmlformats.org/drawingml/2006/picture">
+                  <pic:nvPicPr>
+                    <pic:cNvPr id="17" name="Picture 6"/>
+                    <pic:cNvPicPr>
+                      <a:picLocks noChangeAspect="1"/>
+                    </pic:cNvPicPr>
+                  </pic:nvPicPr>
+                  <pic:blipFill>
+                    <a:blip r:embed="rId17"/>
+                    <a:stretch>
+                      <a:fillRect/>
+                    </a:stretch>
+                  </pic:blipFill>
+                  <pic:spPr>
+                    <a:xfrm>
+                      <a:off x="0" y="0"/>
+                      <a:ext cx="5272405" cy="4259580"/>
+                    </a:xfrm>
+                    <a:prstGeom prst="rect">
+                      <a:avLst/>
+                    </a:prstGeom>
+                    <a:noFill/>
+                    <a:ln>
+                      <a:noFill/>
+                    </a:ln>
+                  </pic:spPr>
+                </pic:pic>
+              </a:graphicData>
+            </a:graphic>
+          </wp:inline>
+        </w:drawing>
+      </w:r>
+    </w:p>
+    <w:p>
+      <w:pPr>
+        <w:jc w:val="center"/>
+      </w:pPr>
+      <w:r>
+        <w:drawing>
+          <wp:inline distT="0" distB="0" distL="114300" distR="114300">
+            <wp:extent cx="4752975" cy="3133725"/>
+            <wp:effectExtent l="0" t="0" r="9525" b="9525"/>
+            <wp:docPr id="18" name="Picture 7"/>
+            <wp:cNvGraphicFramePr>
+              <a:graphicFrameLocks xmlns:a="http://schemas.openxmlformats.org/drawingml/2006/main" noChangeAspect="1"/>
+            </wp:cNvGraphicFramePr>
+            <a:graphic xmlns:a="http://schemas.openxmlformats.org/drawingml/2006/main">
+              <a:graphicData uri="http://schemas.openxmlformats.org/drawingml/2006/picture">
+                <pic:pic xmlns:pic="http://schemas.openxmlformats.org/drawingml/2006/picture">
+                  <pic:nvPicPr>
+                    <pic:cNvPr id="18" name="Picture 7"/>
+                    <pic:cNvPicPr>
+                      <a:picLocks noChangeAspect="1"/>
+                    </pic:cNvPicPr>
+                  </pic:nvPicPr>
+                  <pic:blipFill>
+                    <a:blip r:embed="rId18"/>
+                    <a:stretch>
+                      <a:fillRect/>
+                    </a:stretch>
+                  </pic:blipFill>
+                  <pic:spPr>
+                    <a:xfrm>
+                      <a:off x="0" y="0"/>
+                      <a:ext cx="4752975" cy="3133725"/>
+                    </a:xfrm>
+                    <a:prstGeom prst="rect">
+                      <a:avLst/>
+                    </a:prstGeom>
+                    <a:noFill/>
+                    <a:ln>
+                      <a:noFill/>
+                    </a:ln>
+                  </pic:spPr>
+                </pic:pic>
+              </a:graphicData>
+            </a:graphic>
+          </wp:inline>
+        </w:drawing>
+      </w:r>
+    </w:p>
+    <w:p>
+      <w:pPr>
+        <w:jc w:val="center"/>
+      </w:pPr>
+      <w:r>
+        <w:drawing>
+          <wp:inline distT="0" distB="0" distL="114300" distR="114300">
+            <wp:extent cx="3943350" cy="5257800"/>
+            <wp:effectExtent l="0" t="0" r="0" b="0"/>
+            <wp:docPr id="19" name="Picture 8"/>
+            <wp:cNvGraphicFramePr>
+              <a:graphicFrameLocks xmlns:a="http://schemas.openxmlformats.org/drawingml/2006/main" noChangeAspect="1"/>
+            </wp:cNvGraphicFramePr>
+            <a:graphic xmlns:a="http://schemas.openxmlformats.org/drawingml/2006/main">
+              <a:graphicData uri="http://schemas.openxmlformats.org/drawingml/2006/picture">
+                <pic:pic xmlns:pic="http://schemas.openxmlformats.org/drawingml/2006/picture">
+                  <pic:nvPicPr>
+                    <pic:cNvPr id="19" name="Picture 8"/>
+                    <pic:cNvPicPr>
+                      <a:picLocks noChangeAspect="1"/>
+                    </pic:cNvPicPr>
+                  </pic:nvPicPr>
+                  <pic:blipFill>
+                    <a:blip r:embed="rId19"/>
+                    <a:stretch>
+                      <a:fillRect/>
+                    </a:stretch>
+                  </pic:blipFill>
+                  <pic:spPr>
+                    <a:xfrm>
+                      <a:off x="0" y="0"/>
+                      <a:ext cx="3943350" cy="5257800"/>
+                    </a:xfrm>
+                    <a:prstGeom prst="rect">
+                      <a:avLst/>
+                    </a:prstGeom>
+                    <a:noFill/>
+                    <a:ln>
+                      <a:noFill/>
+                    </a:ln>
+                  </pic:spPr>
+                </pic:pic>
+              </a:graphicData>
+            </a:graphic>
+          </wp:inline>
+        </w:drawing>
+      </w:r>
+    </w:p>
+    <w:p>
+      <w:pPr>
+        <w:jc w:val="center"/>
+      </w:pPr>
+      <w:r>
+        <w:drawing>
+          <wp:inline distT="0" distB="0" distL="114300" distR="114300">
+            <wp:extent cx="3362325" cy="876300"/>
+            <wp:effectExtent l="0" t="0" r="9525" b="0"/>
+            <wp:docPr id="20" name="Picture 9"/>
+            <wp:cNvGraphicFramePr>
+              <a:graphicFrameLocks xmlns:a="http://schemas.openxmlformats.org/drawingml/2006/main" noChangeAspect="1"/>
+            </wp:cNvGraphicFramePr>
+            <a:graphic xmlns:a="http://schemas.openxmlformats.org/drawingml/2006/main">
+              <a:graphicData uri="http://schemas.openxmlformats.org/drawingml/2006/picture">
+                <pic:pic xmlns:pic="http://schemas.openxmlformats.org/drawingml/2006/picture">
+                  <pic:nvPicPr>
+                    <pic:cNvPr id="20" name="Picture 9"/>
+                    <pic:cNvPicPr>
+                      <a:picLocks noChangeAspect="1"/>
+                    </pic:cNvPicPr>
+                  </pic:nvPicPr>
+                  <pic:blipFill>
+                    <a:blip r:embed="rId20"/>
+                    <a:stretch>
+                      <a:fillRect/>
+                    </a:stretch>
+                  </pic:blipFill>
+                  <pic:spPr>
+                    <a:xfrm>
+                      <a:off x="0" y="0"/>
+                      <a:ext cx="3362325" cy="876300"/>
+                    </a:xfrm>
+                    <a:prstGeom prst="rect">
+                      <a:avLst/>
+                    </a:prstGeom>
+                    <a:noFill/>
+                    <a:ln>
+                      <a:noFill/>
+                    </a:ln>
+                  </pic:spPr>
+                </pic:pic>
+              </a:graphicData>
+            </a:graphic>
+          </wp:inline>
+        </w:drawing>
+      </w:r>
+    </w:p>
+    <w:p>
+      <w:pPr>
+        <w:jc w:val="center"/>
+      </w:pPr>
+      <w:r>
+        <w:drawing>
+          <wp:inline distT="0" distB="0" distL="114300" distR="114300">
+            <wp:extent cx="5269230" cy="1567815"/>
+            <wp:effectExtent l="0" t="0" r="7620" b="13335"/>
+            <wp:docPr id="21" name="Picture 10"/>
+            <wp:cNvGraphicFramePr>
+              <a:graphicFrameLocks xmlns:a="http://schemas.openxmlformats.org/drawingml/2006/main" noChangeAspect="1"/>
+            </wp:cNvGraphicFramePr>
+            <a:graphic xmlns:a="http://schemas.openxmlformats.org/drawingml/2006/main">
+              <a:graphicData uri="http://schemas.openxmlformats.org/drawingml/2006/picture">
+                <pic:pic xmlns:pic="http://schemas.openxmlformats.org/drawingml/2006/picture">
+                  <pic:nvPicPr>
+                    <pic:cNvPr id="21" name="Picture 10"/>
+                    <pic:cNvPicPr>
+                      <a:picLocks noChangeAspect="1"/>
+                    </pic:cNvPicPr>
+                  </pic:nvPicPr>
+                  <pic:blipFill>
+                    <a:blip r:embed="rId21"/>
+                    <a:stretch>
+                      <a:fillRect/>
+                    </a:stretch>
+                  </pic:blipFill>
+                  <pic:spPr>
+                    <a:xfrm>
+                      <a:off x="0" y="0"/>
+                      <a:ext cx="5269230" cy="1567815"/>
+                    </a:xfrm>
+                    <a:prstGeom prst="rect">
+                      <a:avLst/>
+                    </a:prstGeom>
+                    <a:noFill/>
+                    <a:ln>
+                      <a:noFill/>
+                    </a:ln>
+                  </pic:spPr>
+                </pic:pic>
+              </a:graphicData>
+            </a:graphic>
+          </wp:inline>
+        </w:drawing>
+      </w:r>
+    </w:p>
+    <w:p>
+      <w:pPr>
+        <w:jc w:val="center"/>
+      </w:pPr>
+      <w:r>
+        <w:drawing>
+          <wp:inline distT="0" distB="0" distL="114300" distR="114300">
+            <wp:extent cx="4695825" cy="1695450"/>
+            <wp:effectExtent l="0" t="0" r="9525" b="0"/>
+            <wp:docPr id="22" name="Picture 11"/>
+            <wp:cNvGraphicFramePr>
+              <a:graphicFrameLocks xmlns:a="http://schemas.openxmlformats.org/drawingml/2006/main" noChangeAspect="1"/>
+            </wp:cNvGraphicFramePr>
+            <a:graphic xmlns:a="http://schemas.openxmlformats.org/drawingml/2006/main">
+              <a:graphicData uri="http://schemas.openxmlformats.org/drawingml/2006/picture">
+                <pic:pic xmlns:pic="http://schemas.openxmlformats.org/drawingml/2006/picture">
+                  <pic:nvPicPr>
+                    <pic:cNvPr id="22" name="Picture 11"/>
+                    <pic:cNvPicPr>
+                      <a:picLocks noChangeAspect="1"/>
+                    </pic:cNvPicPr>
+                  </pic:nvPicPr>
+                  <pic:blipFill>
+                    <a:blip r:embed="rId22"/>
+                    <a:stretch>
+                      <a:fillRect/>
+                    </a:stretch>
+                  </pic:blipFill>
+                  <pic:spPr>
+                    <a:xfrm>
+                      <a:off x="0" y="0"/>
+                      <a:ext cx="4695825" cy="1695450"/>
+                    </a:xfrm>
+                    <a:prstGeom prst="rect">
+                      <a:avLst/>
+                    </a:prstGeom>
+                    <a:noFill/>
+                    <a:ln>
+                      <a:noFill/>
+                    </a:ln>
+                  </pic:spPr>
+                </pic:pic>
+              </a:graphicData>
+            </a:graphic>
+          </wp:inline>
+        </w:drawing>
+      </w:r>
+    </w:p>
+    <w:p>
+      <w:pPr>
+        <w:jc w:val="center"/>
+      </w:pPr>
+      <w:r>
+        <w:drawing>
+          <wp:inline distT="0" distB="0" distL="114300" distR="114300">
+            <wp:extent cx="5269865" cy="4074795"/>
+            <wp:effectExtent l="0" t="0" r="6985" b="1905"/>
+            <wp:docPr id="23" name="Picture 12"/>
+            <wp:cNvGraphicFramePr>
+              <a:graphicFrameLocks xmlns:a="http://schemas.openxmlformats.org/drawingml/2006/main" noChangeAspect="1"/>
+            </wp:cNvGraphicFramePr>
+            <a:graphic xmlns:a="http://schemas.openxmlformats.org/drawingml/2006/main">
+              <a:graphicData uri="http://schemas.openxmlformats.org/drawingml/2006/picture">
+                <pic:pic xmlns:pic="http://schemas.openxmlformats.org/drawingml/2006/picture">
+                  <pic:nvPicPr>
+                    <pic:cNvPr id="23" name="Picture 12"/>
+                    <pic:cNvPicPr>
+                      <a:picLocks noChangeAspect="1"/>
+                    </pic:cNvPicPr>
+                  </pic:nvPicPr>
+                  <pic:blipFill>
+                    <a:blip r:embed="rId23"/>
+                    <a:stretch>
+                      <a:fillRect/>
+                    </a:stretch>
+                  </pic:blipFill>
+                  <pic:spPr>
+                    <a:xfrm>
+                      <a:off x="0" y="0"/>
+                      <a:ext cx="5269865" cy="4074795"/>
+                    </a:xfrm>
+                    <a:prstGeom prst="rect">
+                      <a:avLst/>
+                    </a:prstGeom>
+                    <a:noFill/>
+                    <a:ln>
+                      <a:noFill/>
+                    </a:ln>
+                  </pic:spPr>
+                </pic:pic>
+              </a:graphicData>
+            </a:graphic>
+          </wp:inline>
+        </w:drawing>
+      </w:r>
+    </w:p>
+    <w:p>
+      <w:pPr>
+        <w:jc w:val="center"/>
+      </w:pPr>
+      <w:r>
+        <w:drawing>
+          <wp:inline distT="0" distB="0" distL="114300" distR="114300">
+            <wp:extent cx="5219700" cy="2800350"/>
+            <wp:effectExtent l="0" t="0" r="0" b="0"/>
+            <wp:docPr id="24" name="Picture 13"/>
+            <wp:cNvGraphicFramePr>
+              <a:graphicFrameLocks xmlns:a="http://schemas.openxmlformats.org/drawingml/2006/main" noChangeAspect="1"/>
+            </wp:cNvGraphicFramePr>
+            <a:graphic xmlns:a="http://schemas.openxmlformats.org/drawingml/2006/main">
+              <a:graphicData uri="http://schemas.openxmlformats.org/drawingml/2006/picture">
+                <pic:pic xmlns:pic="http://schemas.openxmlformats.org/drawingml/2006/picture">
+                  <pic:nvPicPr>
+                    <pic:cNvPr id="24" name="Picture 13"/>
+                    <pic:cNvPicPr>
+                      <a:picLocks noChangeAspect="1"/>
+                    </pic:cNvPicPr>
+                  </pic:nvPicPr>
+                  <pic:blipFill>
+                    <a:blip r:embed="rId24"/>
+                    <a:stretch>
+                      <a:fillRect/>
+                    </a:stretch>
+                  </pic:blipFill>
+                  <pic:spPr>
+                    <a:xfrm>
+                      <a:off x="0" y="0"/>
+                      <a:ext cx="5219700" cy="2800350"/>
+                    </a:xfrm>
+                    <a:prstGeom prst="rect">
+                      <a:avLst/>
+                    </a:prstGeom>
+                    <a:noFill/>
+                    <a:ln>
+                      <a:noFill/>
+                    </a:ln>
+                  </pic:spPr>
+                </pic:pic>
+              </a:graphicData>
+            </a:graphic>
+          </wp:inline>
+        </w:drawing>
+      </w:r>
+    </w:p>
+    <w:p>
+      <w:pPr>
+        <w:pBdr>
+          <w:bottom w:val="double" w:color="auto" w:sz="4" w:space="0"/>
+        </w:pBdr>
+        <w:jc w:val="center"/>
+      </w:pPr>
     </w:p>
     <w:p>
       <w:pPr>
@@ -548,12 +1046,564 @@
           <w:lang w:val="en-US"/>
         </w:rPr>
       </w:pPr>
-      <w:r>
+    </w:p>
+    <w:p>
+      <w:pPr>
+        <w:jc w:val="center"/>
         <w:rPr>
           <w:rFonts w:hint="default"/>
           <w:lang w:val="en-US"/>
         </w:rPr>
-        <w:t>=======================================================================================================================================</w:t>
+      </w:pPr>
+    </w:p>
+    <w:p>
+      <w:pPr>
+        <w:jc w:val="center"/>
+      </w:pPr>
+      <w:r>
+        <w:drawing>
+          <wp:inline distT="0" distB="0" distL="114300" distR="114300">
+            <wp:extent cx="3686175" cy="4543425"/>
+            <wp:effectExtent l="0" t="0" r="9525" b="9525"/>
+            <wp:docPr id="25" name="Picture 14"/>
+            <wp:cNvGraphicFramePr>
+              <a:graphicFrameLocks xmlns:a="http://schemas.openxmlformats.org/drawingml/2006/main" noChangeAspect="1"/>
+            </wp:cNvGraphicFramePr>
+            <a:graphic xmlns:a="http://schemas.openxmlformats.org/drawingml/2006/main">
+              <a:graphicData uri="http://schemas.openxmlformats.org/drawingml/2006/picture">
+                <pic:pic xmlns:pic="http://schemas.openxmlformats.org/drawingml/2006/picture">
+                  <pic:nvPicPr>
+                    <pic:cNvPr id="25" name="Picture 14"/>
+                    <pic:cNvPicPr>
+                      <a:picLocks noChangeAspect="1"/>
+                    </pic:cNvPicPr>
+                  </pic:nvPicPr>
+                  <pic:blipFill>
+                    <a:blip r:embed="rId25"/>
+                    <a:stretch>
+                      <a:fillRect/>
+                    </a:stretch>
+                  </pic:blipFill>
+                  <pic:spPr>
+                    <a:xfrm>
+                      <a:off x="0" y="0"/>
+                      <a:ext cx="3686175" cy="4543425"/>
+                    </a:xfrm>
+                    <a:prstGeom prst="rect">
+                      <a:avLst/>
+                    </a:prstGeom>
+                    <a:noFill/>
+                    <a:ln>
+                      <a:noFill/>
+                    </a:ln>
+                  </pic:spPr>
+                </pic:pic>
+              </a:graphicData>
+            </a:graphic>
+          </wp:inline>
+        </w:drawing>
+      </w:r>
+    </w:p>
+    <w:p>
+      <w:pPr>
+        <w:jc w:val="center"/>
+      </w:pPr>
+    </w:p>
+    <w:p>
+      <w:pPr>
+        <w:jc w:val="center"/>
+      </w:pPr>
+      <w:r>
+        <w:drawing>
+          <wp:inline distT="0" distB="0" distL="114300" distR="114300">
+            <wp:extent cx="5274310" cy="2467610"/>
+            <wp:effectExtent l="0" t="0" r="2540" b="8890"/>
+            <wp:docPr id="26" name="Picture 15"/>
+            <wp:cNvGraphicFramePr>
+              <a:graphicFrameLocks xmlns:a="http://schemas.openxmlformats.org/drawingml/2006/main" noChangeAspect="1"/>
+            </wp:cNvGraphicFramePr>
+            <a:graphic xmlns:a="http://schemas.openxmlformats.org/drawingml/2006/main">
+              <a:graphicData uri="http://schemas.openxmlformats.org/drawingml/2006/picture">
+                <pic:pic xmlns:pic="http://schemas.openxmlformats.org/drawingml/2006/picture">
+                  <pic:nvPicPr>
+                    <pic:cNvPr id="26" name="Picture 15"/>
+                    <pic:cNvPicPr>
+                      <a:picLocks noChangeAspect="1"/>
+                    </pic:cNvPicPr>
+                  </pic:nvPicPr>
+                  <pic:blipFill>
+                    <a:blip r:embed="rId26"/>
+                    <a:stretch>
+                      <a:fillRect/>
+                    </a:stretch>
+                  </pic:blipFill>
+                  <pic:spPr>
+                    <a:xfrm>
+                      <a:off x="0" y="0"/>
+                      <a:ext cx="5274310" cy="2467610"/>
+                    </a:xfrm>
+                    <a:prstGeom prst="rect">
+                      <a:avLst/>
+                    </a:prstGeom>
+                    <a:noFill/>
+                    <a:ln>
+                      <a:noFill/>
+                    </a:ln>
+                  </pic:spPr>
+                </pic:pic>
+              </a:graphicData>
+            </a:graphic>
+          </wp:inline>
+        </w:drawing>
+      </w:r>
+    </w:p>
+    <w:p>
+      <w:pPr>
+        <w:jc w:val="center"/>
+      </w:pPr>
+      <w:r>
+        <w:drawing>
+          <wp:inline distT="0" distB="0" distL="114300" distR="114300">
+            <wp:extent cx="5271135" cy="2944495"/>
+            <wp:effectExtent l="0" t="0" r="5715" b="8255"/>
+            <wp:docPr id="27" name="Picture 16"/>
+            <wp:cNvGraphicFramePr>
+              <a:graphicFrameLocks xmlns:a="http://schemas.openxmlformats.org/drawingml/2006/main" noChangeAspect="1"/>
+            </wp:cNvGraphicFramePr>
+            <a:graphic xmlns:a="http://schemas.openxmlformats.org/drawingml/2006/main">
+              <a:graphicData uri="http://schemas.openxmlformats.org/drawingml/2006/picture">
+                <pic:pic xmlns:pic="http://schemas.openxmlformats.org/drawingml/2006/picture">
+                  <pic:nvPicPr>
+                    <pic:cNvPr id="27" name="Picture 16"/>
+                    <pic:cNvPicPr>
+                      <a:picLocks noChangeAspect="1"/>
+                    </pic:cNvPicPr>
+                  </pic:nvPicPr>
+                  <pic:blipFill>
+                    <a:blip r:embed="rId27"/>
+                    <a:stretch>
+                      <a:fillRect/>
+                    </a:stretch>
+                  </pic:blipFill>
+                  <pic:spPr>
+                    <a:xfrm>
+                      <a:off x="0" y="0"/>
+                      <a:ext cx="5271135" cy="2944495"/>
+                    </a:xfrm>
+                    <a:prstGeom prst="rect">
+                      <a:avLst/>
+                    </a:prstGeom>
+                    <a:noFill/>
+                    <a:ln>
+                      <a:noFill/>
+                    </a:ln>
+                  </pic:spPr>
+                </pic:pic>
+              </a:graphicData>
+            </a:graphic>
+          </wp:inline>
+        </w:drawing>
+      </w:r>
+    </w:p>
+    <w:p>
+      <w:pPr>
+        <w:jc w:val="center"/>
+      </w:pPr>
+      <w:r>
+        <w:drawing>
+          <wp:inline distT="0" distB="0" distL="114300" distR="114300">
+            <wp:extent cx="5273040" cy="2210435"/>
+            <wp:effectExtent l="0" t="0" r="3810" b="18415"/>
+            <wp:docPr id="28" name="Picture 17"/>
+            <wp:cNvGraphicFramePr>
+              <a:graphicFrameLocks xmlns:a="http://schemas.openxmlformats.org/drawingml/2006/main" noChangeAspect="1"/>
+            </wp:cNvGraphicFramePr>
+            <a:graphic xmlns:a="http://schemas.openxmlformats.org/drawingml/2006/main">
+              <a:graphicData uri="http://schemas.openxmlformats.org/drawingml/2006/picture">
+                <pic:pic xmlns:pic="http://schemas.openxmlformats.org/drawingml/2006/picture">
+                  <pic:nvPicPr>
+                    <pic:cNvPr id="28" name="Picture 17"/>
+                    <pic:cNvPicPr>
+                      <a:picLocks noChangeAspect="1"/>
+                    </pic:cNvPicPr>
+                  </pic:nvPicPr>
+                  <pic:blipFill>
+                    <a:blip r:embed="rId28"/>
+                    <a:stretch>
+                      <a:fillRect/>
+                    </a:stretch>
+                  </pic:blipFill>
+                  <pic:spPr>
+                    <a:xfrm>
+                      <a:off x="0" y="0"/>
+                      <a:ext cx="5273040" cy="2210435"/>
+                    </a:xfrm>
+                    <a:prstGeom prst="rect">
+                      <a:avLst/>
+                    </a:prstGeom>
+                    <a:noFill/>
+                    <a:ln>
+                      <a:noFill/>
+                    </a:ln>
+                  </pic:spPr>
+                </pic:pic>
+              </a:graphicData>
+            </a:graphic>
+          </wp:inline>
+        </w:drawing>
+      </w:r>
+    </w:p>
+    <w:p>
+      <w:pPr>
+        <w:jc w:val="center"/>
+      </w:pPr>
+      <w:r>
+        <w:drawing>
+          <wp:inline distT="0" distB="0" distL="114300" distR="114300">
+            <wp:extent cx="5273675" cy="1777365"/>
+            <wp:effectExtent l="0" t="0" r="3175" b="13335"/>
+            <wp:docPr id="29" name="Picture 18"/>
+            <wp:cNvGraphicFramePr>
+              <a:graphicFrameLocks xmlns:a="http://schemas.openxmlformats.org/drawingml/2006/main" noChangeAspect="1"/>
+            </wp:cNvGraphicFramePr>
+            <a:graphic xmlns:a="http://schemas.openxmlformats.org/drawingml/2006/main">
+              <a:graphicData uri="http://schemas.openxmlformats.org/drawingml/2006/picture">
+                <pic:pic xmlns:pic="http://schemas.openxmlformats.org/drawingml/2006/picture">
+                  <pic:nvPicPr>
+                    <pic:cNvPr id="29" name="Picture 18"/>
+                    <pic:cNvPicPr>
+                      <a:picLocks noChangeAspect="1"/>
+                    </pic:cNvPicPr>
+                  </pic:nvPicPr>
+                  <pic:blipFill>
+                    <a:blip r:embed="rId29"/>
+                    <a:stretch>
+                      <a:fillRect/>
+                    </a:stretch>
+                  </pic:blipFill>
+                  <pic:spPr>
+                    <a:xfrm>
+                      <a:off x="0" y="0"/>
+                      <a:ext cx="5273675" cy="1777365"/>
+                    </a:xfrm>
+                    <a:prstGeom prst="rect">
+                      <a:avLst/>
+                    </a:prstGeom>
+                    <a:noFill/>
+                    <a:ln>
+                      <a:noFill/>
+                    </a:ln>
+                  </pic:spPr>
+                </pic:pic>
+              </a:graphicData>
+            </a:graphic>
+          </wp:inline>
+        </w:drawing>
+      </w:r>
+    </w:p>
+    <w:p>
+      <w:pPr>
+        <w:jc w:val="center"/>
+      </w:pPr>
+      <w:r>
+        <w:drawing>
+          <wp:inline distT="0" distB="0" distL="114300" distR="114300">
+            <wp:extent cx="5269865" cy="3286760"/>
+            <wp:effectExtent l="0" t="0" r="6985" b="8890"/>
+            <wp:docPr id="30" name="Picture 19"/>
+            <wp:cNvGraphicFramePr>
+              <a:graphicFrameLocks xmlns:a="http://schemas.openxmlformats.org/drawingml/2006/main" noChangeAspect="1"/>
+            </wp:cNvGraphicFramePr>
+            <a:graphic xmlns:a="http://schemas.openxmlformats.org/drawingml/2006/main">
+              <a:graphicData uri="http://schemas.openxmlformats.org/drawingml/2006/picture">
+                <pic:pic xmlns:pic="http://schemas.openxmlformats.org/drawingml/2006/picture">
+                  <pic:nvPicPr>
+                    <pic:cNvPr id="30" name="Picture 19"/>
+                    <pic:cNvPicPr>
+                      <a:picLocks noChangeAspect="1"/>
+                    </pic:cNvPicPr>
+                  </pic:nvPicPr>
+                  <pic:blipFill>
+                    <a:blip r:embed="rId30"/>
+                    <a:stretch>
+                      <a:fillRect/>
+                    </a:stretch>
+                  </pic:blipFill>
+                  <pic:spPr>
+                    <a:xfrm>
+                      <a:off x="0" y="0"/>
+                      <a:ext cx="5269865" cy="3286760"/>
+                    </a:xfrm>
+                    <a:prstGeom prst="rect">
+                      <a:avLst/>
+                    </a:prstGeom>
+                    <a:noFill/>
+                    <a:ln>
+                      <a:noFill/>
+                    </a:ln>
+                  </pic:spPr>
+                </pic:pic>
+              </a:graphicData>
+            </a:graphic>
+          </wp:inline>
+        </w:drawing>
+      </w:r>
+    </w:p>
+    <w:p>
+      <w:pPr>
+        <w:jc w:val="center"/>
+      </w:pPr>
+      <w:r>
+        <w:drawing>
+          <wp:inline distT="0" distB="0" distL="114300" distR="114300">
+            <wp:extent cx="3619500" cy="2838450"/>
+            <wp:effectExtent l="0" t="0" r="0" b="0"/>
+            <wp:docPr id="31" name="Picture 20"/>
+            <wp:cNvGraphicFramePr>
+              <a:graphicFrameLocks xmlns:a="http://schemas.openxmlformats.org/drawingml/2006/main" noChangeAspect="1"/>
+            </wp:cNvGraphicFramePr>
+            <a:graphic xmlns:a="http://schemas.openxmlformats.org/drawingml/2006/main">
+              <a:graphicData uri="http://schemas.openxmlformats.org/drawingml/2006/picture">
+                <pic:pic xmlns:pic="http://schemas.openxmlformats.org/drawingml/2006/picture">
+                  <pic:nvPicPr>
+                    <pic:cNvPr id="31" name="Picture 20"/>
+                    <pic:cNvPicPr>
+                      <a:picLocks noChangeAspect="1"/>
+                    </pic:cNvPicPr>
+                  </pic:nvPicPr>
+                  <pic:blipFill>
+                    <a:blip r:embed="rId31"/>
+                    <a:stretch>
+                      <a:fillRect/>
+                    </a:stretch>
+                  </pic:blipFill>
+                  <pic:spPr>
+                    <a:xfrm>
+                      <a:off x="0" y="0"/>
+                      <a:ext cx="3619500" cy="2838450"/>
+                    </a:xfrm>
+                    <a:prstGeom prst="rect">
+                      <a:avLst/>
+                    </a:prstGeom>
+                    <a:noFill/>
+                    <a:ln>
+                      <a:noFill/>
+                    </a:ln>
+                  </pic:spPr>
+                </pic:pic>
+              </a:graphicData>
+            </a:graphic>
+          </wp:inline>
+        </w:drawing>
+      </w:r>
+    </w:p>
+    <w:p>
+      <w:pPr>
+        <w:jc w:val="center"/>
+      </w:pPr>
+      <w:r>
+        <w:drawing>
+          <wp:inline distT="0" distB="0" distL="114300" distR="114300">
+            <wp:extent cx="3552825" cy="981075"/>
+            <wp:effectExtent l="0" t="0" r="9525" b="9525"/>
+            <wp:docPr id="32" name="Picture 21"/>
+            <wp:cNvGraphicFramePr>
+              <a:graphicFrameLocks xmlns:a="http://schemas.openxmlformats.org/drawingml/2006/main" noChangeAspect="1"/>
+            </wp:cNvGraphicFramePr>
+            <a:graphic xmlns:a="http://schemas.openxmlformats.org/drawingml/2006/main">
+              <a:graphicData uri="http://schemas.openxmlformats.org/drawingml/2006/picture">
+                <pic:pic xmlns:pic="http://schemas.openxmlformats.org/drawingml/2006/picture">
+                  <pic:nvPicPr>
+                    <pic:cNvPr id="32" name="Picture 21"/>
+                    <pic:cNvPicPr>
+                      <a:picLocks noChangeAspect="1"/>
+                    </pic:cNvPicPr>
+                  </pic:nvPicPr>
+                  <pic:blipFill>
+                    <a:blip r:embed="rId32"/>
+                    <a:stretch>
+                      <a:fillRect/>
+                    </a:stretch>
+                  </pic:blipFill>
+                  <pic:spPr>
+                    <a:xfrm>
+                      <a:off x="0" y="0"/>
+                      <a:ext cx="3552825" cy="981075"/>
+                    </a:xfrm>
+                    <a:prstGeom prst="rect">
+                      <a:avLst/>
+                    </a:prstGeom>
+                    <a:noFill/>
+                    <a:ln>
+                      <a:noFill/>
+                    </a:ln>
+                  </pic:spPr>
+                </pic:pic>
+              </a:graphicData>
+            </a:graphic>
+          </wp:inline>
+        </w:drawing>
+      </w:r>
+    </w:p>
+    <w:p>
+      <w:pPr>
+        <w:jc w:val="center"/>
+      </w:pPr>
+      <w:r>
+        <w:drawing>
+          <wp:inline distT="0" distB="0" distL="114300" distR="114300">
+            <wp:extent cx="5273040" cy="4040505"/>
+            <wp:effectExtent l="0" t="0" r="3810" b="17145"/>
+            <wp:docPr id="33" name="Picture 22"/>
+            <wp:cNvGraphicFramePr>
+              <a:graphicFrameLocks xmlns:a="http://schemas.openxmlformats.org/drawingml/2006/main" noChangeAspect="1"/>
+            </wp:cNvGraphicFramePr>
+            <a:graphic xmlns:a="http://schemas.openxmlformats.org/drawingml/2006/main">
+              <a:graphicData uri="http://schemas.openxmlformats.org/drawingml/2006/picture">
+                <pic:pic xmlns:pic="http://schemas.openxmlformats.org/drawingml/2006/picture">
+                  <pic:nvPicPr>
+                    <pic:cNvPr id="33" name="Picture 22"/>
+                    <pic:cNvPicPr>
+                      <a:picLocks noChangeAspect="1"/>
+                    </pic:cNvPicPr>
+                  </pic:nvPicPr>
+                  <pic:blipFill>
+                    <a:blip r:embed="rId33"/>
+                    <a:stretch>
+                      <a:fillRect/>
+                    </a:stretch>
+                  </pic:blipFill>
+                  <pic:spPr>
+                    <a:xfrm>
+                      <a:off x="0" y="0"/>
+                      <a:ext cx="5273040" cy="4040505"/>
+                    </a:xfrm>
+                    <a:prstGeom prst="rect">
+                      <a:avLst/>
+                    </a:prstGeom>
+                    <a:noFill/>
+                    <a:ln>
+                      <a:noFill/>
+                    </a:ln>
+                  </pic:spPr>
+                </pic:pic>
+              </a:graphicData>
+            </a:graphic>
+          </wp:inline>
+        </w:drawing>
+      </w:r>
+    </w:p>
+    <w:p>
+      <w:pPr>
+        <w:jc w:val="center"/>
+      </w:pPr>
+      <w:r>
+        <w:drawing>
+          <wp:inline distT="0" distB="0" distL="114300" distR="114300">
+            <wp:extent cx="5273040" cy="1627505"/>
+            <wp:effectExtent l="0" t="0" r="3810" b="10795"/>
+            <wp:docPr id="34" name="Picture 23"/>
+            <wp:cNvGraphicFramePr>
+              <a:graphicFrameLocks xmlns:a="http://schemas.openxmlformats.org/drawingml/2006/main" noChangeAspect="1"/>
+            </wp:cNvGraphicFramePr>
+            <a:graphic xmlns:a="http://schemas.openxmlformats.org/drawingml/2006/main">
+              <a:graphicData uri="http://schemas.openxmlformats.org/drawingml/2006/picture">
+                <pic:pic xmlns:pic="http://schemas.openxmlformats.org/drawingml/2006/picture">
+                  <pic:nvPicPr>
+                    <pic:cNvPr id="34" name="Picture 23"/>
+                    <pic:cNvPicPr>
+                      <a:picLocks noChangeAspect="1"/>
+                    </pic:cNvPicPr>
+                  </pic:nvPicPr>
+                  <pic:blipFill>
+                    <a:blip r:embed="rId34"/>
+                    <a:stretch>
+                      <a:fillRect/>
+                    </a:stretch>
+                  </pic:blipFill>
+                  <pic:spPr>
+                    <a:xfrm>
+                      <a:off x="0" y="0"/>
+                      <a:ext cx="5273040" cy="1627505"/>
+                    </a:xfrm>
+                    <a:prstGeom prst="rect">
+                      <a:avLst/>
+                    </a:prstGeom>
+                    <a:noFill/>
+                    <a:ln>
+                      <a:noFill/>
+                    </a:ln>
+                  </pic:spPr>
+                </pic:pic>
+              </a:graphicData>
+            </a:graphic>
+          </wp:inline>
+        </w:drawing>
+      </w:r>
+    </w:p>
+    <w:p>
+      <w:pPr>
+        <w:jc w:val="center"/>
+      </w:pPr>
+    </w:p>
+    <w:p>
+      <w:pPr>
+        <w:pBdr>
+          <w:bottom w:val="double" w:color="auto" w:sz="4" w:space="0"/>
+        </w:pBdr>
+        <w:jc w:val="center"/>
+      </w:pPr>
+    </w:p>
+    <w:p>
+      <w:pPr>
+        <w:jc w:val="center"/>
+        <w:rPr>
+          <w:rFonts w:hint="default"/>
+          <w:lang w:val="en-US"/>
+        </w:rPr>
+      </w:pPr>
+    </w:p>
+    <w:p>
+      <w:pPr>
+        <w:jc w:val="center"/>
+        <w:rPr>
+          <w:rFonts w:hint="default"/>
+          <w:lang w:val="en-US"/>
+        </w:rPr>
+      </w:pPr>
+    </w:p>
+    <w:p>
+      <w:pPr>
+        <w:jc w:val="center"/>
+        <w:rPr>
+          <w:rFonts w:hint="default"/>
+          <w:lang w:val="en-US"/>
+        </w:rPr>
+      </w:pPr>
+    </w:p>
+    <w:p>
+      <w:pPr>
+        <w:jc w:val="center"/>
+        <w:rPr>
+          <w:rFonts w:hint="default"/>
+          <w:lang w:val="en-US"/>
+        </w:rPr>
+      </w:pPr>
+    </w:p>
+    <w:p>
+      <w:pPr>
+        <w:jc w:val="center"/>
+        <w:rPr>
+          <w:rFonts w:hint="default"/>
+          <w:lang w:val="en-US"/>
+        </w:rPr>
+      </w:pPr>
+      <w:r>
+        <w:rPr>
+          <w:rFonts w:hint="default"/>
+          <w:lang w:val="en-US"/>
+        </w:rPr>
+        <w:t>s</w:t>
       </w:r>
     </w:p>
     <w:sectPr>
@@ -609,22 +1659,6 @@
                       <a:ln w="6350">
                         <a:noFill/>
                       </a:ln>
-                      <a:extLst>
-                        <a:ext uri="{909E8E84-426E-40DD-AFC4-6F175D3DCCD1}">
-                          <a14:hiddenFill xmlns:a14="http://schemas.microsoft.com/office/drawing/2010/main">
-                            <a:solidFill>
-                              <a:schemeClr val="lt1"/>
-                            </a:solidFill>
-                          </a14:hiddenFill>
-                        </a:ext>
-                        <a:ext uri="{91240B29-F687-4F45-9708-019B960494DF}">
-                          <a14:hiddenLine xmlns:a14="http://schemas.microsoft.com/office/drawing/2010/main" w="6350">
-                            <a:solidFill>
-                              <a:prstClr val="black"/>
-                            </a:solidFill>
-                          </a14:hiddenLine>
-                        </a:ext>
-                      </a:extLst>
                     </wps:spPr>
                     <wps:style>
                       <a:lnRef idx="0">
@@ -675,7 +1709,7 @@
         </mc:Choice>
         <mc:Fallback>
           <w:pict>
-            <v:shape id="_x0000_s1026" o:spid="_x0000_s1026" o:spt="202" type="#_x0000_t202" style="position:absolute;left:0pt;margin-top:0pt;height:144pt;width:144pt;mso-position-horizontal:right;mso-position-horizontal-relative:margin;mso-wrap-style:none;z-index:251659264;mso-width-relative:page;mso-height-relative:page;" filled="f" stroked="f" coordsize="21600,21600" o:gfxdata="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">
+            <v:shape id="_x0000_s1026" o:spid="_x0000_s1026" o:spt="202" type="#_x0000_t202" style="position:absolute;left:0pt;margin-top:0pt;height:144pt;width:144pt;mso-position-horizontal:right;mso-position-horizontal-relative:margin;mso-wrap-style:none;z-index:251659264;mso-width-relative:page;mso-height-relative:page;" filled="f" stroked="f" coordsize="21600,21600" o:gfxdata="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">
               <v:fill on="f" focussize="0,0"/>
               <v:stroke on="f" weight="0.5pt"/>
               <v:imagedata o:title=""/>
@@ -789,7 +1823,7 @@
     <w:lsdException w:qFormat="1" w:unhideWhenUsed="0" w:uiPriority="0" w:semiHidden="0" w:name="Title"/>
     <w:lsdException w:unhideWhenUsed="0" w:uiPriority="0" w:semiHidden="0" w:name="Closing"/>
     <w:lsdException w:unhideWhenUsed="0" w:uiPriority="0" w:semiHidden="0" w:name="Signature"/>
-    <w:lsdException w:unhideWhenUsed="0" w:uiPriority="0" w:name="Default Paragraph Font"/>
+    <w:lsdException w:qFormat="1" w:unhideWhenUsed="0" w:uiPriority="0" w:name="Default Paragraph Font"/>
     <w:lsdException w:unhideWhenUsed="0" w:uiPriority="0" w:semiHidden="0" w:name="Body Text"/>
     <w:lsdException w:unhideWhenUsed="0" w:uiPriority="0" w:semiHidden="0" w:name="Body Text Indent"/>
     <w:lsdException w:unhideWhenUsed="0" w:uiPriority="0" w:semiHidden="0" w:name="List Continue"/>
@@ -827,7 +1861,7 @@
     <w:lsdException w:unhideWhenUsed="0" w:uiPriority="0" w:semiHidden="0" w:name="HTML Sample"/>
     <w:lsdException w:unhideWhenUsed="0" w:uiPriority="0" w:semiHidden="0" w:name="HTML Typewriter"/>
     <w:lsdException w:unhideWhenUsed="0" w:uiPriority="0" w:semiHidden="0" w:name="HTML Variable"/>
-    <w:lsdException w:unhideWhenUsed="0" w:uiPriority="0" w:name="Normal Table"/>
+    <w:lsdException w:qFormat="1" w:unhideWhenUsed="0" w:uiPriority="0" w:name="Normal Table"/>
     <w:lsdException w:unhideWhenUsed="0" w:uiPriority="0" w:semiHidden="0" w:name="annotation subject"/>
     <w:lsdException w:unhideWhenUsed="0" w:uiPriority="0" w:semiHidden="0" w:name="Table Simple 1"/>
     <w:lsdException w:unhideWhenUsed="0" w:uiPriority="0" w:semiHidden="0" w:name="Table Simple 2"/>
@@ -985,11 +2019,13 @@
   <w:style w:type="character" w:default="1" w:styleId="2">
     <w:name w:val="Default Paragraph Font"/>
     <w:semiHidden/>
+    <w:qFormat/>
     <w:uiPriority w:val="0"/>
   </w:style>
   <w:style w:type="table" w:default="1" w:styleId="3">
     <w:name w:val="Normal Table"/>
     <w:semiHidden/>
+    <w:qFormat/>
     <w:uiPriority w:val="0"/>
     <w:tblPr>
       <w:tblCellMar>

</xml_diff>